<commit_message>
New files for iteration 1
</commit_message>
<xml_diff>
--- a/doc/CS673_SDD_team3.docx
+++ b/doc/CS673_SDD_team3.docx
@@ -518,8 +518,13 @@
             </w:pPr>
             <w:r>
               <w:rPr>
+                <w:i w:val="1"/>
+                <w:sz w:val="24"/>
+                <w:szCs w:val="24"/>
+                <w:u w:val="single"/>
                 <w:rtl w:val="0"/>
               </w:rPr>
+              <w:t xml:space="preserve">Magnus Urosev</w:t>
             </w:r>
           </w:p>
         </w:tc>
@@ -557,8 +562,12 @@
             </w:pPr>
             <w:r>
               <w:rPr>
+                <w:sz w:val="24"/>
+                <w:szCs w:val="24"/>
+                <w:u w:val="single"/>
                 <w:rtl w:val="0"/>
               </w:rPr>
+              <w:t xml:space="preserve">5/28</w:t>
             </w:r>
           </w:p>
         </w:tc>
@@ -2032,8 +2041,13 @@
             </w:pPr>
             <w:r>
               <w:rPr>
+                <w:b w:val="1"/>
+                <w:sz w:val="24"/>
+                <w:szCs w:val="24"/>
+                <w:u w:val="single"/>
                 <w:rtl w:val="0"/>
               </w:rPr>
+              <w:t xml:space="preserve">V 1.0</w:t>
             </w:r>
           </w:p>
         </w:tc>
@@ -2071,8 +2085,12 @@
             </w:pPr>
             <w:r>
               <w:rPr>
+                <w:b w:val="1"/>
+                <w:sz w:val="24"/>
+                <w:szCs w:val="24"/>
                 <w:rtl w:val="0"/>
               </w:rPr>
+              <w:t xml:space="preserve">Magnus Urosev</w:t>
             </w:r>
           </w:p>
         </w:tc>
@@ -2111,8 +2129,13 @@
             </w:pPr>
             <w:r>
               <w:rPr>
+                <w:b w:val="1"/>
+                <w:sz w:val="24"/>
+                <w:szCs w:val="24"/>
+                <w:u w:val="single"/>
                 <w:rtl w:val="0"/>
               </w:rPr>
+              <w:t xml:space="preserve">5/28</w:t>
             </w:r>
           </w:p>
         </w:tc>
@@ -2151,8 +2174,13 @@
             </w:pPr>
             <w:r>
               <w:rPr>
+                <w:b w:val="1"/>
+                <w:sz w:val="24"/>
+                <w:szCs w:val="24"/>
+                <w:u w:val="single"/>
                 <w:rtl w:val="0"/>
               </w:rPr>
+              <w:t xml:space="preserve">Initial docs</w:t>
             </w:r>
           </w:p>
         </w:tc>
@@ -2894,7 +2922,7 @@
         <w:widowControl w:val="0"/>
         <w:numPr>
           <w:ilvl w:val="0"/>
-          <w:numId w:val="1"/>
+          <w:numId w:val="2"/>
         </w:numPr>
         <w:pBdr>
           <w:top w:space="0" w:sz="0" w:val="nil"/>
@@ -2949,6 +2977,87 @@
     </w:p>
     <w:p>
       <w:pPr>
+        <w:keepNext w:val="0"/>
+        <w:keepLines w:val="0"/>
+        <w:pageBreakBefore w:val="0"/>
+        <w:widowControl w:val="0"/>
+        <w:pBdr>
+          <w:top w:space="0" w:sz="0" w:val="nil"/>
+          <w:left w:space="0" w:sz="0" w:val="nil"/>
+          <w:bottom w:space="0" w:sz="0" w:val="nil"/>
+          <w:right w:space="0" w:sz="0" w:val="nil"/>
+          <w:between w:space="0" w:sz="0" w:val="nil"/>
+        </w:pBdr>
+        <w:shd w:fill="auto" w:val="clear"/>
+        <w:ind w:left="720" w:firstLine="0"/>
+        <w:rPr/>
+      </w:pPr>
+      <w:r>
+        <w:rPr>
+          <w:rtl w:val="0"/>
+        </w:rPr>
+      </w:r>
+    </w:p>
+    <w:p>
+      <w:pPr>
+        <w:widowControl w:val="0"/>
+        <w:spacing w:after="240" w:lineRule="auto"/>
+        <w:rPr>
+          <w:rFonts w:ascii="Arial" w:cs="Arial" w:eastAsia="Arial" w:hAnsi="Arial"/>
+          <w:sz w:val="34"/>
+          <w:szCs w:val="34"/>
+        </w:rPr>
+      </w:pPr>
+      <w:r>
+        <w:rPr>
+          <w:rtl w:val="0"/>
+        </w:rPr>
+        <w:t xml:space="preserve">Rhettoric is a project focused on creating a survey. The project aims to provide accurate and reliable insight to a user's experience and feedback on a given course.</w:t>
+      </w:r>
+      <w:r>
+        <w:rPr>
+          <w:rtl w:val="0"/>
+        </w:rPr>
+      </w:r>
+    </w:p>
+    <w:p>
+      <w:pPr>
+        <w:widowControl w:val="0"/>
+        <w:spacing w:after="240" w:before="240" w:lineRule="auto"/>
+        <w:rPr/>
+      </w:pPr>
+      <w:r>
+        <w:rPr>
+          <w:rtl w:val="0"/>
+        </w:rPr>
+        <w:t xml:space="preserve">This is a project for the CS 673 class with Dr. Zhang. The objective is to create a survey for a course learning platform where at the end of the course, a survey is generated and distributed to the users to answer and provide valuable feedback to the course creator. </w:t>
+      </w:r>
+    </w:p>
+    <w:p>
+      <w:pPr>
+        <w:keepNext w:val="0"/>
+        <w:keepLines w:val="0"/>
+        <w:pageBreakBefore w:val="0"/>
+        <w:widowControl w:val="0"/>
+        <w:pBdr>
+          <w:top w:space="0" w:sz="0" w:val="nil"/>
+          <w:left w:space="0" w:sz="0" w:val="nil"/>
+          <w:bottom w:space="0" w:sz="0" w:val="nil"/>
+          <w:right w:space="0" w:sz="0" w:val="nil"/>
+          <w:between w:space="0" w:sz="0" w:val="nil"/>
+        </w:pBdr>
+        <w:shd w:fill="auto" w:val="clear"/>
+        <w:ind w:left="720" w:firstLine="0"/>
+        <w:rPr/>
+      </w:pPr>
+      <w:r>
+        <w:rPr>
+          <w:rtl w:val="0"/>
+        </w:rPr>
+      </w:r>
+    </w:p>
+    <w:p>
+      <w:pPr>
         <w:pStyle w:val="Heading1"/>
         <w:keepNext w:val="0"/>
         <w:keepLines w:val="0"/>
@@ -2956,7 +3065,7 @@
         <w:widowControl w:val="0"/>
         <w:numPr>
           <w:ilvl w:val="0"/>
-          <w:numId w:val="1"/>
+          <w:numId w:val="2"/>
         </w:numPr>
         <w:pBdr>
           <w:top w:space="0" w:sz="0" w:val="nil"/>
@@ -3011,6 +3120,1218 @@
     </w:p>
     <w:p>
       <w:pPr>
+        <w:keepNext w:val="0"/>
+        <w:keepLines w:val="0"/>
+        <w:pageBreakBefore w:val="0"/>
+        <w:widowControl w:val="0"/>
+        <w:pBdr>
+          <w:top w:space="0" w:sz="0" w:val="nil"/>
+          <w:left w:space="0" w:sz="0" w:val="nil"/>
+          <w:bottom w:space="0" w:sz="0" w:val="nil"/>
+          <w:right w:space="0" w:sz="0" w:val="nil"/>
+          <w:between w:space="0" w:sz="0" w:val="nil"/>
+        </w:pBdr>
+        <w:shd w:fill="auto" w:val="clear"/>
+        <w:ind w:left="720" w:firstLine="0"/>
+        <w:rPr/>
+      </w:pPr>
+      <w:r>
+        <w:rPr>
+          <w:rtl w:val="0"/>
+        </w:rPr>
+      </w:r>
+    </w:p>
+    <w:p>
+      <w:pPr>
+        <w:keepNext w:val="0"/>
+        <w:keepLines w:val="0"/>
+        <w:pageBreakBefore w:val="0"/>
+        <w:widowControl w:val="0"/>
+        <w:pBdr>
+          <w:top w:space="0" w:sz="0" w:val="nil"/>
+          <w:left w:space="0" w:sz="0" w:val="nil"/>
+          <w:bottom w:space="0" w:sz="0" w:val="nil"/>
+          <w:right w:space="0" w:sz="0" w:val="nil"/>
+          <w:between w:space="0" w:sz="0" w:val="nil"/>
+        </w:pBdr>
+        <w:shd w:fill="auto" w:val="clear"/>
+        <w:ind w:left="720" w:firstLine="0"/>
+        <w:rPr/>
+      </w:pPr>
+      <w:r>
+        <w:rPr>
+          <w:rtl w:val="0"/>
+        </w:rPr>
+        <w:t xml:space="preserve">The backend stores the backend logic such as the Django and Docker files. This houses the question and survey models along with others. </w:t>
+      </w:r>
+    </w:p>
+    <w:p>
+      <w:pPr>
+        <w:keepNext w:val="0"/>
+        <w:keepLines w:val="0"/>
+        <w:pageBreakBefore w:val="0"/>
+        <w:widowControl w:val="0"/>
+        <w:pBdr>
+          <w:top w:space="0" w:sz="0" w:val="nil"/>
+          <w:left w:space="0" w:sz="0" w:val="nil"/>
+          <w:bottom w:space="0" w:sz="0" w:val="nil"/>
+          <w:right w:space="0" w:sz="0" w:val="nil"/>
+          <w:between w:space="0" w:sz="0" w:val="nil"/>
+        </w:pBdr>
+        <w:shd w:fill="auto" w:val="clear"/>
+        <w:ind w:left="720" w:firstLine="0"/>
+        <w:rPr/>
+      </w:pPr>
+      <w:r>
+        <w:rPr>
+          <w:rtl w:val="0"/>
+        </w:rPr>
+      </w:r>
+    </w:p>
+    <w:p>
+      <w:pPr>
+        <w:keepNext w:val="0"/>
+        <w:keepLines w:val="0"/>
+        <w:pageBreakBefore w:val="0"/>
+        <w:widowControl w:val="0"/>
+        <w:pBdr>
+          <w:top w:space="0" w:sz="0" w:val="nil"/>
+          <w:left w:space="0" w:sz="0" w:val="nil"/>
+          <w:bottom w:space="0" w:sz="0" w:val="nil"/>
+          <w:right w:space="0" w:sz="0" w:val="nil"/>
+          <w:between w:space="0" w:sz="0" w:val="nil"/>
+        </w:pBdr>
+        <w:shd w:fill="auto" w:val="clear"/>
+        <w:ind w:left="720" w:firstLine="0"/>
+        <w:rPr/>
+      </w:pPr>
+      <w:r>
+        <w:rPr>
+          <w:rtl w:val="0"/>
+        </w:rPr>
+        <w:t xml:space="preserve">Frontend has placeholder React frontend for later implementation.</w:t>
+      </w:r>
+    </w:p>
+    <w:p>
+      <w:pPr>
+        <w:keepNext w:val="0"/>
+        <w:keepLines w:val="0"/>
+        <w:pageBreakBefore w:val="0"/>
+        <w:widowControl w:val="0"/>
+        <w:pBdr>
+          <w:top w:space="0" w:sz="0" w:val="nil"/>
+          <w:left w:space="0" w:sz="0" w:val="nil"/>
+          <w:bottom w:space="0" w:sz="0" w:val="nil"/>
+          <w:right w:space="0" w:sz="0" w:val="nil"/>
+          <w:between w:space="0" w:sz="0" w:val="nil"/>
+        </w:pBdr>
+        <w:shd w:fill="auto" w:val="clear"/>
+        <w:ind w:left="720" w:firstLine="0"/>
+        <w:rPr/>
+      </w:pPr>
+      <w:r>
+        <w:rPr>
+          <w:rtl w:val="0"/>
+        </w:rPr>
+        <w:t xml:space="preserve">Survey_form directories contains the implementation of the survey from the model implementations, some frontend, and much more. </w:t>
+      </w:r>
+    </w:p>
+    <w:p>
+      <w:pPr>
+        <w:keepNext w:val="0"/>
+        <w:keepLines w:val="0"/>
+        <w:pageBreakBefore w:val="0"/>
+        <w:widowControl w:val="0"/>
+        <w:pBdr>
+          <w:top w:space="0" w:sz="0" w:val="nil"/>
+          <w:left w:space="0" w:sz="0" w:val="nil"/>
+          <w:bottom w:space="0" w:sz="0" w:val="nil"/>
+          <w:right w:space="0" w:sz="0" w:val="nil"/>
+          <w:between w:space="0" w:sz="0" w:val="nil"/>
+        </w:pBdr>
+        <w:shd w:fill="auto" w:val="clear"/>
+        <w:ind w:left="720" w:firstLine="0"/>
+        <w:rPr/>
+      </w:pPr>
+      <w:r>
+        <w:rPr>
+          <w:rtl w:val="0"/>
+        </w:rPr>
+      </w:r>
+    </w:p>
+    <w:p>
+      <w:pPr>
+        <w:keepNext w:val="0"/>
+        <w:keepLines w:val="0"/>
+        <w:pageBreakBefore w:val="0"/>
+        <w:widowControl w:val="0"/>
+        <w:pBdr>
+          <w:top w:space="0" w:sz="0" w:val="nil"/>
+          <w:left w:space="0" w:sz="0" w:val="nil"/>
+          <w:bottom w:space="0" w:sz="0" w:val="nil"/>
+          <w:right w:space="0" w:sz="0" w:val="nil"/>
+          <w:between w:space="0" w:sz="0" w:val="nil"/>
+        </w:pBdr>
+        <w:shd w:fill="auto" w:val="clear"/>
+        <w:ind w:left="720" w:firstLine="0"/>
+        <w:rPr/>
+      </w:pPr>
+      <w:r>
+        <w:rPr>
+          <w:rtl w:val="0"/>
+        </w:rPr>
+        <w:t xml:space="preserve">Surveys is still in development and will contain user auth.</w:t>
+      </w:r>
+    </w:p>
+    <w:p>
+      <w:pPr>
+        <w:widowControl w:val="0"/>
+        <w:ind w:left="720" w:firstLine="0"/>
+        <w:rPr/>
+      </w:pPr>
+      <w:r>
+        <w:rPr>
+          <w:rtl w:val="0"/>
+        </w:rPr>
+      </w:r>
+    </w:p>
+    <w:p>
+      <w:pPr>
+        <w:widowControl w:val="0"/>
+        <w:ind w:left="720" w:firstLine="0"/>
+        <w:rPr/>
+      </w:pPr>
+      <w:r>
+        <w:rPr>
+          <w:rtl w:val="0"/>
+        </w:rPr>
+        <w:t xml:space="preserve">code</w:t>
+      </w:r>
+    </w:p>
+    <w:p>
+      <w:pPr>
+        <w:widowControl w:val="0"/>
+        <w:ind w:left="720" w:firstLine="0"/>
+        <w:rPr/>
+      </w:pPr>
+      <w:r>
+        <w:rPr>
+          <w:rtl w:val="0"/>
+        </w:rPr>
+        <w:t xml:space="preserve">├── backend</w:t>
+      </w:r>
+    </w:p>
+    <w:p>
+      <w:pPr>
+        <w:widowControl w:val="0"/>
+        <w:ind w:left="720" w:firstLine="0"/>
+        <w:rPr/>
+      </w:pPr>
+      <w:r>
+        <w:rPr>
+          <w:rtl w:val="0"/>
+        </w:rPr>
+        <w:t xml:space="preserve">│   ├── deploy_script.sh</w:t>
+      </w:r>
+    </w:p>
+    <w:p>
+      <w:pPr>
+        <w:widowControl w:val="0"/>
+        <w:ind w:left="720" w:firstLine="0"/>
+        <w:rPr/>
+      </w:pPr>
+      <w:r>
+        <w:rPr>
+          <w:rtl w:val="0"/>
+        </w:rPr>
+        <w:t xml:space="preserve">│   ├── Django</w:t>
+      </w:r>
+    </w:p>
+    <w:p>
+      <w:pPr>
+        <w:widowControl w:val="0"/>
+        <w:ind w:left="720" w:firstLine="0"/>
+        <w:rPr/>
+      </w:pPr>
+      <w:r>
+        <w:rPr>
+          <w:rtl w:val="0"/>
+        </w:rPr>
+        <w:t xml:space="preserve">│   │   ├── Dockerfile</w:t>
+      </w:r>
+    </w:p>
+    <w:p>
+      <w:pPr>
+        <w:widowControl w:val="0"/>
+        <w:ind w:left="720" w:firstLine="0"/>
+        <w:rPr/>
+      </w:pPr>
+      <w:r>
+        <w:rPr>
+          <w:rtl w:val="0"/>
+        </w:rPr>
+        <w:t xml:space="preserve">│   │   ├── Generate_Keys.py</w:t>
+      </w:r>
+    </w:p>
+    <w:p>
+      <w:pPr>
+        <w:widowControl w:val="0"/>
+        <w:ind w:left="720" w:firstLine="0"/>
+        <w:rPr/>
+      </w:pPr>
+      <w:r>
+        <w:rPr>
+          <w:rtl w:val="0"/>
+        </w:rPr>
+        <w:t xml:space="preserve">│   │   ├── __init__.py</w:t>
+      </w:r>
+    </w:p>
+    <w:p>
+      <w:pPr>
+        <w:widowControl w:val="0"/>
+        <w:ind w:left="720" w:firstLine="0"/>
+        <w:rPr/>
+      </w:pPr>
+      <w:r>
+        <w:rPr>
+          <w:rtl w:val="0"/>
+        </w:rPr>
+        <w:t xml:space="preserve">│   │   ├── manage.py</w:t>
+      </w:r>
+    </w:p>
+    <w:p>
+      <w:pPr>
+        <w:widowControl w:val="0"/>
+        <w:ind w:left="720" w:firstLine="0"/>
+        <w:rPr/>
+      </w:pPr>
+      <w:r>
+        <w:rPr>
+          <w:rtl w:val="0"/>
+        </w:rPr>
+        <w:t xml:space="preserve">│   │   ├── parse_db_values.py</w:t>
+      </w:r>
+    </w:p>
+    <w:p>
+      <w:pPr>
+        <w:widowControl w:val="0"/>
+        <w:ind w:left="720" w:firstLine="0"/>
+        <w:rPr/>
+      </w:pPr>
+      <w:r>
+        <w:rPr>
+          <w:rtl w:val="0"/>
+        </w:rPr>
+        <w:t xml:space="preserve">│   │   ├── requirements.txt</w:t>
+      </w:r>
+    </w:p>
+    <w:p>
+      <w:pPr>
+        <w:widowControl w:val="0"/>
+        <w:ind w:left="720" w:firstLine="0"/>
+        <w:rPr/>
+      </w:pPr>
+      <w:r>
+        <w:rPr>
+          <w:rtl w:val="0"/>
+        </w:rPr>
+        <w:t xml:space="preserve">│   │   └── settings</w:t>
+      </w:r>
+    </w:p>
+    <w:p>
+      <w:pPr>
+        <w:widowControl w:val="0"/>
+        <w:ind w:left="720" w:firstLine="0"/>
+        <w:rPr/>
+      </w:pPr>
+      <w:r>
+        <w:rPr>
+          <w:rtl w:val="0"/>
+        </w:rPr>
+        <w:t xml:space="preserve">│   ├── Dockerfile</w:t>
+      </w:r>
+    </w:p>
+    <w:p>
+      <w:pPr>
+        <w:widowControl w:val="0"/>
+        <w:ind w:left="720" w:firstLine="0"/>
+        <w:rPr/>
+      </w:pPr>
+      <w:r>
+        <w:rPr>
+          <w:rtl w:val="0"/>
+        </w:rPr>
+        <w:t xml:space="preserve">│   ├── __init__.py</w:t>
+      </w:r>
+    </w:p>
+    <w:p>
+      <w:pPr>
+        <w:widowControl w:val="0"/>
+        <w:ind w:left="720" w:firstLine="0"/>
+        <w:rPr/>
+      </w:pPr>
+      <w:r>
+        <w:rPr>
+          <w:rtl w:val="0"/>
+        </w:rPr>
+        <w:t xml:space="preserve">│   └── requirements.txt</w:t>
+      </w:r>
+    </w:p>
+    <w:p>
+      <w:pPr>
+        <w:widowControl w:val="0"/>
+        <w:ind w:left="720" w:firstLine="0"/>
+        <w:rPr/>
+      </w:pPr>
+      <w:r>
+        <w:rPr>
+          <w:rtl w:val="0"/>
+        </w:rPr>
+        <w:t xml:space="preserve">├── frontend</w:t>
+      </w:r>
+    </w:p>
+    <w:p>
+      <w:pPr>
+        <w:widowControl w:val="0"/>
+        <w:ind w:left="720" w:firstLine="0"/>
+        <w:rPr/>
+      </w:pPr>
+      <w:r>
+        <w:rPr>
+          <w:rtl w:val="0"/>
+        </w:rPr>
+        <w:t xml:space="preserve">│   ├── App.js</w:t>
+      </w:r>
+    </w:p>
+    <w:p>
+      <w:pPr>
+        <w:widowControl w:val="0"/>
+        <w:ind w:left="720" w:firstLine="0"/>
+        <w:rPr/>
+      </w:pPr>
+      <w:r>
+        <w:rPr>
+          <w:rtl w:val="0"/>
+        </w:rPr>
+        <w:t xml:space="preserve">│   ├── components</w:t>
+      </w:r>
+    </w:p>
+    <w:p>
+      <w:pPr>
+        <w:widowControl w:val="0"/>
+        <w:ind w:left="720" w:firstLine="0"/>
+        <w:rPr/>
+      </w:pPr>
+      <w:r>
+        <w:rPr>
+          <w:rtl w:val="0"/>
+        </w:rPr>
+        <w:t xml:space="preserve">│   │   ├── Dashboard.js</w:t>
+      </w:r>
+    </w:p>
+    <w:p>
+      <w:pPr>
+        <w:widowControl w:val="0"/>
+        <w:ind w:left="720" w:firstLine="0"/>
+        <w:rPr/>
+      </w:pPr>
+      <w:r>
+        <w:rPr>
+          <w:rtl w:val="0"/>
+        </w:rPr>
+        <w:t xml:space="preserve">│   │   ├── Login.js</w:t>
+      </w:r>
+    </w:p>
+    <w:p>
+      <w:pPr>
+        <w:widowControl w:val="0"/>
+        <w:ind w:left="720" w:firstLine="0"/>
+        <w:rPr/>
+      </w:pPr>
+      <w:r>
+        <w:rPr>
+          <w:rtl w:val="0"/>
+        </w:rPr>
+        <w:t xml:space="preserve">│   │   └── Register.js</w:t>
+      </w:r>
+    </w:p>
+    <w:p>
+      <w:pPr>
+        <w:widowControl w:val="0"/>
+        <w:ind w:left="720" w:firstLine="0"/>
+        <w:rPr/>
+      </w:pPr>
+      <w:r>
+        <w:rPr>
+          <w:rtl w:val="0"/>
+        </w:rPr>
+        <w:t xml:space="preserve">│   ├── Dockerfile</w:t>
+      </w:r>
+    </w:p>
+    <w:p>
+      <w:pPr>
+        <w:widowControl w:val="0"/>
+        <w:ind w:left="720" w:firstLine="0"/>
+        <w:rPr/>
+      </w:pPr>
+      <w:r>
+        <w:rPr>
+          <w:rtl w:val="0"/>
+        </w:rPr>
+        <w:t xml:space="preserve">│   ├── index.js</w:t>
+      </w:r>
+    </w:p>
+    <w:p>
+      <w:pPr>
+        <w:widowControl w:val="0"/>
+        <w:ind w:left="720" w:firstLine="0"/>
+        <w:rPr/>
+      </w:pPr>
+      <w:r>
+        <w:rPr>
+          <w:rtl w:val="0"/>
+        </w:rPr>
+        <w:t xml:space="preserve">│   └── public</w:t>
+      </w:r>
+    </w:p>
+    <w:p>
+      <w:pPr>
+        <w:widowControl w:val="0"/>
+        <w:ind w:left="720" w:firstLine="0"/>
+        <w:rPr/>
+      </w:pPr>
+      <w:r>
+        <w:rPr>
+          <w:rtl w:val="0"/>
+        </w:rPr>
+        <w:t xml:space="preserve">│   </w:t>
+        <w:tab/>
+        <w:t xml:space="preserve">└── index.html</w:t>
+      </w:r>
+    </w:p>
+    <w:p>
+      <w:pPr>
+        <w:widowControl w:val="0"/>
+        <w:ind w:left="720" w:firstLine="0"/>
+        <w:rPr/>
+      </w:pPr>
+      <w:r>
+        <w:rPr>
+          <w:rtl w:val="0"/>
+        </w:rPr>
+        <w:t xml:space="preserve">├── __init__.py</w:t>
+      </w:r>
+    </w:p>
+    <w:p>
+      <w:pPr>
+        <w:widowControl w:val="0"/>
+        <w:ind w:left="720" w:firstLine="0"/>
+        <w:rPr/>
+      </w:pPr>
+      <w:r>
+        <w:rPr>
+          <w:rtl w:val="0"/>
+        </w:rPr>
+        <w:t xml:space="preserve">├── nginx</w:t>
+      </w:r>
+    </w:p>
+    <w:p>
+      <w:pPr>
+        <w:widowControl w:val="0"/>
+        <w:ind w:left="720" w:firstLine="0"/>
+        <w:rPr/>
+      </w:pPr>
+      <w:r>
+        <w:rPr>
+          <w:rtl w:val="0"/>
+        </w:rPr>
+        <w:t xml:space="preserve">│   └── nginx.conf</w:t>
+      </w:r>
+    </w:p>
+    <w:p>
+      <w:pPr>
+        <w:widowControl w:val="0"/>
+        <w:ind w:left="720" w:firstLine="0"/>
+        <w:rPr/>
+      </w:pPr>
+      <w:r>
+        <w:rPr>
+          <w:rtl w:val="0"/>
+        </w:rPr>
+        <w:t xml:space="preserve">├── Readme.md</w:t>
+      </w:r>
+    </w:p>
+    <w:p>
+      <w:pPr>
+        <w:widowControl w:val="0"/>
+        <w:ind w:left="720" w:firstLine="0"/>
+        <w:rPr/>
+      </w:pPr>
+      <w:r>
+        <w:rPr>
+          <w:rtl w:val="0"/>
+        </w:rPr>
+        <w:t xml:space="preserve">├── survey_form</w:t>
+      </w:r>
+    </w:p>
+    <w:p>
+      <w:pPr>
+        <w:widowControl w:val="0"/>
+        <w:ind w:left="720" w:firstLine="0"/>
+        <w:rPr/>
+      </w:pPr>
+      <w:r>
+        <w:rPr>
+          <w:rtl w:val="0"/>
+        </w:rPr>
+        <w:t xml:space="preserve">│   ├── db.sqlite3</w:t>
+      </w:r>
+    </w:p>
+    <w:p>
+      <w:pPr>
+        <w:widowControl w:val="0"/>
+        <w:ind w:left="720" w:firstLine="0"/>
+        <w:rPr/>
+      </w:pPr>
+      <w:r>
+        <w:rPr>
+          <w:rtl w:val="0"/>
+        </w:rPr>
+        <w:t xml:space="preserve">│   ├── Dockerfile</w:t>
+      </w:r>
+    </w:p>
+    <w:p>
+      <w:pPr>
+        <w:widowControl w:val="0"/>
+        <w:ind w:left="720" w:firstLine="0"/>
+        <w:rPr/>
+      </w:pPr>
+      <w:r>
+        <w:rPr>
+          <w:rtl w:val="0"/>
+        </w:rPr>
+        <w:t xml:space="preserve">│   ├── __init__.py</w:t>
+      </w:r>
+    </w:p>
+    <w:p>
+      <w:pPr>
+        <w:widowControl w:val="0"/>
+        <w:ind w:left="720" w:firstLine="0"/>
+        <w:rPr/>
+      </w:pPr>
+      <w:r>
+        <w:rPr>
+          <w:rtl w:val="0"/>
+        </w:rPr>
+        <w:t xml:space="preserve">│   ├── manage.py</w:t>
+      </w:r>
+    </w:p>
+    <w:p>
+      <w:pPr>
+        <w:widowControl w:val="0"/>
+        <w:ind w:left="720" w:firstLine="0"/>
+        <w:rPr/>
+      </w:pPr>
+      <w:r>
+        <w:rPr>
+          <w:rtl w:val="0"/>
+        </w:rPr>
+        <w:t xml:space="preserve">│   ├── requirements.txt</w:t>
+      </w:r>
+    </w:p>
+    <w:p>
+      <w:pPr>
+        <w:widowControl w:val="0"/>
+        <w:ind w:left="720" w:firstLine="0"/>
+        <w:rPr/>
+      </w:pPr>
+      <w:r>
+        <w:rPr>
+          <w:rtl w:val="0"/>
+        </w:rPr>
+        <w:t xml:space="preserve">│   ├── survey_app</w:t>
+      </w:r>
+    </w:p>
+    <w:p>
+      <w:pPr>
+        <w:widowControl w:val="0"/>
+        <w:ind w:left="720" w:firstLine="0"/>
+        <w:rPr/>
+      </w:pPr>
+      <w:r>
+        <w:rPr>
+          <w:rtl w:val="0"/>
+        </w:rPr>
+        <w:t xml:space="preserve">│   │   ├── admin.py</w:t>
+      </w:r>
+    </w:p>
+    <w:p>
+      <w:pPr>
+        <w:widowControl w:val="0"/>
+        <w:ind w:left="720" w:firstLine="0"/>
+        <w:rPr/>
+      </w:pPr>
+      <w:r>
+        <w:rPr>
+          <w:rtl w:val="0"/>
+        </w:rPr>
+        <w:t xml:space="preserve">│   │   ├── apps.py</w:t>
+      </w:r>
+    </w:p>
+    <w:p>
+      <w:pPr>
+        <w:widowControl w:val="0"/>
+        <w:ind w:left="720" w:firstLine="0"/>
+        <w:rPr/>
+      </w:pPr>
+      <w:r>
+        <w:rPr>
+          <w:rtl w:val="0"/>
+        </w:rPr>
+        <w:t xml:space="preserve">│   │   ├── __init__.py</w:t>
+      </w:r>
+    </w:p>
+    <w:p>
+      <w:pPr>
+        <w:widowControl w:val="0"/>
+        <w:ind w:left="720" w:firstLine="0"/>
+        <w:rPr/>
+      </w:pPr>
+      <w:r>
+        <w:rPr>
+          <w:rtl w:val="0"/>
+        </w:rPr>
+        <w:t xml:space="preserve">│   │   ├── migrations</w:t>
+      </w:r>
+    </w:p>
+    <w:p>
+      <w:pPr>
+        <w:widowControl w:val="0"/>
+        <w:ind w:left="720" w:firstLine="0"/>
+        <w:rPr/>
+      </w:pPr>
+      <w:r>
+        <w:rPr>
+          <w:rtl w:val="0"/>
+        </w:rPr>
+        <w:t xml:space="preserve">│   │   ├── models.py</w:t>
+      </w:r>
+    </w:p>
+    <w:p>
+      <w:pPr>
+        <w:widowControl w:val="0"/>
+        <w:ind w:left="720" w:firstLine="0"/>
+        <w:rPr/>
+      </w:pPr>
+      <w:r>
+        <w:rPr>
+          <w:rtl w:val="0"/>
+        </w:rPr>
+        <w:t xml:space="preserve">│   │   ├── __pycache__</w:t>
+      </w:r>
+    </w:p>
+    <w:p>
+      <w:pPr>
+        <w:widowControl w:val="0"/>
+        <w:ind w:left="720" w:firstLine="0"/>
+        <w:rPr/>
+      </w:pPr>
+      <w:r>
+        <w:rPr>
+          <w:rtl w:val="0"/>
+        </w:rPr>
+        <w:t xml:space="preserve">│   │   ├── runtests.py</w:t>
+      </w:r>
+    </w:p>
+    <w:p>
+      <w:pPr>
+        <w:widowControl w:val="0"/>
+        <w:ind w:left="720" w:firstLine="0"/>
+        <w:rPr/>
+      </w:pPr>
+      <w:r>
+        <w:rPr>
+          <w:rtl w:val="0"/>
+        </w:rPr>
+        <w:t xml:space="preserve">│   │   ├── serializers.py</w:t>
+      </w:r>
+    </w:p>
+    <w:p>
+      <w:pPr>
+        <w:widowControl w:val="0"/>
+        <w:ind w:left="720" w:firstLine="0"/>
+        <w:rPr/>
+      </w:pPr>
+      <w:r>
+        <w:rPr>
+          <w:rtl w:val="0"/>
+        </w:rPr>
+        <w:t xml:space="preserve">│   │   ├── tests.py</w:t>
+      </w:r>
+    </w:p>
+    <w:p>
+      <w:pPr>
+        <w:widowControl w:val="0"/>
+        <w:ind w:left="720" w:firstLine="0"/>
+        <w:rPr/>
+      </w:pPr>
+      <w:r>
+        <w:rPr>
+          <w:rtl w:val="0"/>
+        </w:rPr>
+        <w:t xml:space="preserve">│   │   ├── urls.py</w:t>
+      </w:r>
+    </w:p>
+    <w:p>
+      <w:pPr>
+        <w:widowControl w:val="0"/>
+        <w:ind w:left="720" w:firstLine="0"/>
+        <w:rPr/>
+      </w:pPr>
+      <w:r>
+        <w:rPr>
+          <w:rtl w:val="0"/>
+        </w:rPr>
+        <w:t xml:space="preserve">│   │   └── views.py</w:t>
+      </w:r>
+    </w:p>
+    <w:p>
+      <w:pPr>
+        <w:widowControl w:val="0"/>
+        <w:ind w:left="720" w:firstLine="0"/>
+        <w:rPr/>
+      </w:pPr>
+      <w:r>
+        <w:rPr>
+          <w:rtl w:val="0"/>
+        </w:rPr>
+        <w:t xml:space="preserve">│   ├── survey_form_backend</w:t>
+      </w:r>
+    </w:p>
+    <w:p>
+      <w:pPr>
+        <w:widowControl w:val="0"/>
+        <w:ind w:left="720" w:firstLine="0"/>
+        <w:rPr/>
+      </w:pPr>
+      <w:r>
+        <w:rPr>
+          <w:rtl w:val="0"/>
+        </w:rPr>
+        <w:t xml:space="preserve">│   │   ├── asgi.py</w:t>
+      </w:r>
+    </w:p>
+    <w:p>
+      <w:pPr>
+        <w:widowControl w:val="0"/>
+        <w:ind w:left="720" w:firstLine="0"/>
+        <w:rPr/>
+      </w:pPr>
+      <w:r>
+        <w:rPr>
+          <w:rtl w:val="0"/>
+        </w:rPr>
+        <w:t xml:space="preserve">│   │   ├── __init__.py</w:t>
+      </w:r>
+    </w:p>
+    <w:p>
+      <w:pPr>
+        <w:widowControl w:val="0"/>
+        <w:ind w:left="720" w:firstLine="0"/>
+        <w:rPr/>
+      </w:pPr>
+      <w:r>
+        <w:rPr>
+          <w:rtl w:val="0"/>
+        </w:rPr>
+        <w:t xml:space="preserve">│   │   ├── __pycache__</w:t>
+      </w:r>
+    </w:p>
+    <w:p>
+      <w:pPr>
+        <w:widowControl w:val="0"/>
+        <w:ind w:left="720" w:firstLine="0"/>
+        <w:rPr/>
+      </w:pPr>
+      <w:r>
+        <w:rPr>
+          <w:rtl w:val="0"/>
+        </w:rPr>
+        <w:t xml:space="preserve">│   │   ├── settings.py</w:t>
+      </w:r>
+    </w:p>
+    <w:p>
+      <w:pPr>
+        <w:widowControl w:val="0"/>
+        <w:ind w:left="720" w:firstLine="0"/>
+        <w:rPr/>
+      </w:pPr>
+      <w:r>
+        <w:rPr>
+          <w:rtl w:val="0"/>
+        </w:rPr>
+        <w:t xml:space="preserve">│   │   ├── urls.py</w:t>
+      </w:r>
+    </w:p>
+    <w:p>
+      <w:pPr>
+        <w:widowControl w:val="0"/>
+        <w:ind w:left="720" w:firstLine="0"/>
+        <w:rPr/>
+      </w:pPr>
+      <w:r>
+        <w:rPr>
+          <w:rtl w:val="0"/>
+        </w:rPr>
+        <w:t xml:space="preserve">│   │   └── wsgi.py</w:t>
+      </w:r>
+    </w:p>
+    <w:p>
+      <w:pPr>
+        <w:widowControl w:val="0"/>
+        <w:ind w:left="720" w:firstLine="0"/>
+        <w:rPr/>
+      </w:pPr>
+      <w:r>
+        <w:rPr>
+          <w:rtl w:val="0"/>
+        </w:rPr>
+        <w:t xml:space="preserve">│   ├── survey_frontend</w:t>
+      </w:r>
+    </w:p>
+    <w:p>
+      <w:pPr>
+        <w:widowControl w:val="0"/>
+        <w:ind w:left="720" w:firstLine="0"/>
+        <w:rPr/>
+      </w:pPr>
+      <w:r>
+        <w:rPr>
+          <w:rtl w:val="0"/>
+        </w:rPr>
+        <w:t xml:space="preserve">│   │   ├── node_modules</w:t>
+      </w:r>
+    </w:p>
+    <w:p>
+      <w:pPr>
+        <w:widowControl w:val="0"/>
+        <w:ind w:left="720" w:firstLine="0"/>
+        <w:rPr/>
+      </w:pPr>
+      <w:r>
+        <w:rPr>
+          <w:rtl w:val="0"/>
+        </w:rPr>
+        <w:t xml:space="preserve">│   │   ├── package.json</w:t>
+      </w:r>
+    </w:p>
+    <w:p>
+      <w:pPr>
+        <w:widowControl w:val="0"/>
+        <w:ind w:left="720" w:firstLine="0"/>
+        <w:rPr/>
+      </w:pPr>
+      <w:r>
+        <w:rPr>
+          <w:rtl w:val="0"/>
+        </w:rPr>
+        <w:t xml:space="preserve">│   │   ├── package-lock.json</w:t>
+      </w:r>
+    </w:p>
+    <w:p>
+      <w:pPr>
+        <w:widowControl w:val="0"/>
+        <w:ind w:left="720" w:firstLine="0"/>
+        <w:rPr/>
+      </w:pPr>
+      <w:r>
+        <w:rPr>
+          <w:rtl w:val="0"/>
+        </w:rPr>
+        <w:t xml:space="preserve">│   │   ├── public</w:t>
+      </w:r>
+    </w:p>
+    <w:p>
+      <w:pPr>
+        <w:widowControl w:val="0"/>
+        <w:ind w:left="720" w:firstLine="0"/>
+        <w:rPr/>
+      </w:pPr>
+      <w:r>
+        <w:rPr>
+          <w:rtl w:val="0"/>
+        </w:rPr>
+        <w:t xml:space="preserve">│   │   ├── README.md</w:t>
+      </w:r>
+    </w:p>
+    <w:p>
+      <w:pPr>
+        <w:widowControl w:val="0"/>
+        <w:ind w:left="720" w:firstLine="0"/>
+        <w:rPr/>
+      </w:pPr>
+      <w:r>
+        <w:rPr>
+          <w:rtl w:val="0"/>
+        </w:rPr>
+        <w:t xml:space="preserve">│   │   └── src</w:t>
+      </w:r>
+    </w:p>
+    <w:p>
+      <w:pPr>
+        <w:widowControl w:val="0"/>
+        <w:ind w:left="720" w:firstLine="0"/>
+        <w:rPr/>
+      </w:pPr>
+      <w:r>
+        <w:rPr>
+          <w:rtl w:val="0"/>
+        </w:rPr>
+        <w:t xml:space="preserve">│   ├── surveys</w:t>
+      </w:r>
+    </w:p>
+    <w:p>
+      <w:pPr>
+        <w:widowControl w:val="0"/>
+        <w:ind w:left="720" w:firstLine="0"/>
+        <w:rPr/>
+      </w:pPr>
+      <w:r>
+        <w:rPr>
+          <w:rtl w:val="0"/>
+        </w:rPr>
+        <w:t xml:space="preserve">│   │   ├── admin.py</w:t>
+      </w:r>
+    </w:p>
+    <w:p>
+      <w:pPr>
+        <w:widowControl w:val="0"/>
+        <w:ind w:left="720" w:firstLine="0"/>
+        <w:rPr/>
+      </w:pPr>
+      <w:r>
+        <w:rPr>
+          <w:rtl w:val="0"/>
+        </w:rPr>
+        <w:t xml:space="preserve">│   │   ├── apps.py</w:t>
+      </w:r>
+    </w:p>
+    <w:p>
+      <w:pPr>
+        <w:widowControl w:val="0"/>
+        <w:ind w:left="720" w:firstLine="0"/>
+        <w:rPr/>
+      </w:pPr>
+      <w:r>
+        <w:rPr>
+          <w:rtl w:val="0"/>
+        </w:rPr>
+        <w:t xml:space="preserve">│   │   ├── __init__.py</w:t>
+      </w:r>
+    </w:p>
+    <w:p>
+      <w:pPr>
+        <w:widowControl w:val="0"/>
+        <w:ind w:left="720" w:firstLine="0"/>
+        <w:rPr/>
+      </w:pPr>
+      <w:r>
+        <w:rPr>
+          <w:rtl w:val="0"/>
+        </w:rPr>
+        <w:t xml:space="preserve">│   │   ├── migrations</w:t>
+      </w:r>
+    </w:p>
+    <w:p>
+      <w:pPr>
+        <w:widowControl w:val="0"/>
+        <w:ind w:left="720" w:firstLine="0"/>
+        <w:rPr/>
+      </w:pPr>
+      <w:r>
+        <w:rPr>
+          <w:rtl w:val="0"/>
+        </w:rPr>
+        <w:t xml:space="preserve">│   │   ├── models.py</w:t>
+      </w:r>
+    </w:p>
+    <w:p>
+      <w:pPr>
+        <w:widowControl w:val="0"/>
+        <w:ind w:left="720" w:firstLine="0"/>
+        <w:rPr/>
+      </w:pPr>
+      <w:r>
+        <w:rPr>
+          <w:rtl w:val="0"/>
+        </w:rPr>
+        <w:t xml:space="preserve">│   │   ├── __pycache__</w:t>
+      </w:r>
+    </w:p>
+    <w:p>
+      <w:pPr>
+        <w:widowControl w:val="0"/>
+        <w:ind w:left="720" w:firstLine="0"/>
+        <w:rPr/>
+      </w:pPr>
+      <w:r>
+        <w:rPr>
+          <w:rtl w:val="0"/>
+        </w:rPr>
+        <w:t xml:space="preserve">│   │   ├── serializers.py</w:t>
+      </w:r>
+    </w:p>
+    <w:p>
+      <w:pPr>
+        <w:widowControl w:val="0"/>
+        <w:ind w:left="720" w:firstLine="0"/>
+        <w:rPr/>
+      </w:pPr>
+      <w:r>
+        <w:rPr>
+          <w:rtl w:val="0"/>
+        </w:rPr>
+        <w:t xml:space="preserve">│   │   └── tests.py</w:t>
+      </w:r>
+    </w:p>
+    <w:p>
+      <w:pPr>
+        <w:widowControl w:val="0"/>
+        <w:ind w:left="720" w:firstLine="0"/>
+        <w:rPr/>
+      </w:pPr>
+      <w:r>
+        <w:rPr>
+          <w:rtl w:val="0"/>
+        </w:rPr>
+        <w:t xml:space="preserve">│   └── venv</w:t>
+      </w:r>
+    </w:p>
+    <w:p>
+      <w:pPr>
+        <w:widowControl w:val="0"/>
+        <w:ind w:left="720" w:firstLine="0"/>
+        <w:rPr/>
+      </w:pPr>
+      <w:r>
+        <w:rPr>
+          <w:rtl w:val="0"/>
+        </w:rPr>
+        <w:t xml:space="preserve">│   </w:t>
+        <w:tab/>
+        <w:t xml:space="preserve">├── bin</w:t>
+      </w:r>
+    </w:p>
+    <w:p>
+      <w:pPr>
+        <w:widowControl w:val="0"/>
+        <w:ind w:left="720" w:firstLine="0"/>
+        <w:rPr/>
+      </w:pPr>
+      <w:r>
+        <w:rPr>
+          <w:rtl w:val="0"/>
+        </w:rPr>
+        <w:t xml:space="preserve">│   </w:t>
+        <w:tab/>
+        <w:t xml:space="preserve">├── include</w:t>
+      </w:r>
+    </w:p>
+    <w:p>
+      <w:pPr>
+        <w:widowControl w:val="0"/>
+        <w:ind w:left="720" w:firstLine="0"/>
+        <w:rPr/>
+      </w:pPr>
+      <w:r>
+        <w:rPr>
+          <w:rtl w:val="0"/>
+        </w:rPr>
+        <w:t xml:space="preserve">│   </w:t>
+        <w:tab/>
+        <w:t xml:space="preserve">├── lib</w:t>
+      </w:r>
+    </w:p>
+    <w:p>
+      <w:pPr>
+        <w:widowControl w:val="0"/>
+        <w:ind w:left="720" w:firstLine="0"/>
+        <w:rPr/>
+      </w:pPr>
+      <w:r>
+        <w:rPr>
+          <w:rtl w:val="0"/>
+        </w:rPr>
+        <w:t xml:space="preserve">│   </w:t>
+        <w:tab/>
+        <w:t xml:space="preserve">├── lib64 -&gt; lib</w:t>
+      </w:r>
+    </w:p>
+    <w:p>
+      <w:pPr>
+        <w:widowControl w:val="0"/>
+        <w:ind w:left="720" w:firstLine="0"/>
+        <w:rPr/>
+      </w:pPr>
+      <w:r>
+        <w:rPr>
+          <w:rtl w:val="0"/>
+        </w:rPr>
+        <w:t xml:space="preserve">│   </w:t>
+        <w:tab/>
+        <w:t xml:space="preserve">└── pyvenv.cfg</w:t>
+      </w:r>
+    </w:p>
+    <w:p>
+      <w:pPr>
+        <w:widowControl w:val="0"/>
+        <w:ind w:left="720" w:firstLine="0"/>
+        <w:rPr/>
+      </w:pPr>
+      <w:r>
+        <w:rPr>
+          <w:rtl w:val="0"/>
+        </w:rPr>
+        <w:t xml:space="preserve">└── test_github_access.txt</w:t>
+      </w:r>
+    </w:p>
+    <w:p>
+      <w:pPr>
+        <w:widowControl w:val="0"/>
+        <w:ind w:left="720" w:firstLine="0"/>
+        <w:rPr/>
+      </w:pPr>
+      <w:r>
+        <w:rPr>
+          <w:rtl w:val="0"/>
+        </w:rPr>
+      </w:r>
+    </w:p>
+    <w:p>
+      <w:pPr>
+        <w:keepNext w:val="0"/>
+        <w:keepLines w:val="0"/>
+        <w:pageBreakBefore w:val="0"/>
+        <w:widowControl w:val="0"/>
+        <w:pBdr>
+          <w:top w:space="0" w:sz="0" w:val="nil"/>
+          <w:left w:space="0" w:sz="0" w:val="nil"/>
+          <w:bottom w:space="0" w:sz="0" w:val="nil"/>
+          <w:right w:space="0" w:sz="0" w:val="nil"/>
+          <w:between w:space="0" w:sz="0" w:val="nil"/>
+        </w:pBdr>
+        <w:shd w:fill="auto" w:val="clear"/>
+        <w:ind w:left="720" w:firstLine="0"/>
+        <w:rPr/>
+      </w:pPr>
+      <w:r>
+        <w:rPr>
+          <w:rtl w:val="0"/>
+        </w:rPr>
+      </w:r>
+    </w:p>
+    <w:p>
+      <w:pPr>
         <w:pStyle w:val="Heading1"/>
         <w:keepNext w:val="0"/>
         <w:keepLines w:val="0"/>
@@ -3018,7 +4339,7 @@
         <w:widowControl w:val="0"/>
         <w:numPr>
           <w:ilvl w:val="0"/>
-          <w:numId w:val="1"/>
+          <w:numId w:val="2"/>
         </w:numPr>
         <w:pBdr>
           <w:top w:space="0" w:sz="0" w:val="nil"/>
@@ -3061,13 +4382,71 @@
     </w:p>
     <w:p>
       <w:pPr>
+        <w:ind w:left="720" w:firstLine="0"/>
+        <w:rPr/>
+      </w:pPr>
+      <w:r>
+        <w:rPr>
+          <w:rtl w:val="0"/>
+        </w:rPr>
+        <w:t xml:space="preserve">This is our implementation for how someone will complete the survey and the relationship between question, response, and the survey.</w:t>
+      </w:r>
+    </w:p>
+    <w:p>
+      <w:pPr>
+        <w:ind w:left="720" w:firstLine="0"/>
+        <w:rPr/>
+      </w:pPr>
+      <w:r>
+        <w:rPr/>
+        <w:drawing>
+          <wp:inline distB="114300" distT="114300" distL="114300" distR="114300">
+            <wp:extent cx="5353050" cy="6515100"/>
+            <wp:effectExtent b="0" l="0" r="0" t="0"/>
+            <wp:docPr id="3" name="image2.png"/>
+            <a:graphic>
+              <a:graphicData uri="http://schemas.openxmlformats.org/drawingml/2006/picture">
+                <pic:pic>
+                  <pic:nvPicPr>
+                    <pic:cNvPr id="0" name="image2.png"/>
+                    <pic:cNvPicPr preferRelativeResize="0"/>
+                  </pic:nvPicPr>
+                  <pic:blipFill>
+                    <a:blip r:embed="rId8"/>
+                    <a:srcRect b="0" l="0" r="0" t="0"/>
+                    <a:stretch>
+                      <a:fillRect/>
+                    </a:stretch>
+                  </pic:blipFill>
+                  <pic:spPr>
+                    <a:xfrm>
+                      <a:off x="0" y="0"/>
+                      <a:ext cx="5353050" cy="6515100"/>
+                    </a:xfrm>
+                    <a:prstGeom prst="rect"/>
+                    <a:ln/>
+                  </pic:spPr>
+                </pic:pic>
+              </a:graphicData>
+            </a:graphic>
+          </wp:inline>
+        </w:drawing>
+      </w:r>
+      <w:r>
+        <w:rPr>
+          <w:rtl w:val="0"/>
+        </w:rPr>
+      </w:r>
+    </w:p>
+    <w:p>
+      <w:pPr>
         <w:pStyle w:val="Heading1"/>
         <w:keepNext w:val="0"/>
         <w:keepLines w:val="0"/>
         <w:widowControl w:val="0"/>
         <w:numPr>
           <w:ilvl w:val="0"/>
-          <w:numId w:val="1"/>
+          <w:numId w:val="2"/>
         </w:numPr>
         <w:ind w:left="720" w:hanging="360"/>
         <w:rPr/>
@@ -3091,6 +4470,29 @@
           <w:rtl w:val="0"/>
         </w:rPr>
         <w:t xml:space="preserve">In this section, you can describe your UI design. You can include both your initial design before the implementation and the screenshots of your UI after the implementation.</w:t>
+      </w:r>
+    </w:p>
+    <w:p>
+      <w:pPr>
+        <w:ind w:left="720" w:firstLine="0"/>
+        <w:rPr/>
+      </w:pPr>
+      <w:r>
+        <w:rPr>
+          <w:rtl w:val="0"/>
+        </w:rPr>
+      </w:r>
+    </w:p>
+    <w:p>
+      <w:pPr>
+        <w:ind w:left="720" w:firstLine="0"/>
+        <w:rPr/>
+      </w:pPr>
+      <w:r>
+        <w:rPr>
+          <w:rtl w:val="0"/>
+        </w:rPr>
+        <w:t xml:space="preserve">N/A</w:t>
       </w:r>
     </w:p>
     <w:p>
@@ -3102,7 +4504,7 @@
         <w:widowControl w:val="0"/>
         <w:numPr>
           <w:ilvl w:val="0"/>
-          <w:numId w:val="1"/>
+          <w:numId w:val="2"/>
         </w:numPr>
         <w:pBdr>
           <w:top w:space="0" w:sz="0" w:val="nil"/>
@@ -3147,6 +4549,33 @@
     </w:p>
     <w:p>
       <w:pPr>
+        <w:pageBreakBefore w:val="0"/>
+        <w:widowControl w:val="0"/>
+        <w:ind w:left="720" w:firstLine="0"/>
+        <w:rPr/>
+      </w:pPr>
+      <w:r>
+        <w:rPr>
+          <w:rtl w:val="0"/>
+        </w:rPr>
+      </w:r>
+    </w:p>
+    <w:p>
+      <w:pPr>
+        <w:pageBreakBefore w:val="0"/>
+        <w:widowControl w:val="0"/>
+        <w:ind w:left="720" w:firstLine="0"/>
+        <w:rPr/>
+      </w:pPr>
+      <w:r>
+        <w:rPr>
+          <w:rtl w:val="0"/>
+        </w:rPr>
+        <w:t xml:space="preserve">As of now we are thinking of a SQL DB but are still TBD.</w:t>
+      </w:r>
+    </w:p>
+    <w:p>
+      <w:pPr>
         <w:pStyle w:val="Heading1"/>
         <w:keepNext w:val="0"/>
         <w:keepLines w:val="0"/>
@@ -3154,7 +4583,7 @@
         <w:widowControl w:val="0"/>
         <w:numPr>
           <w:ilvl w:val="0"/>
-          <w:numId w:val="1"/>
+          <w:numId w:val="2"/>
         </w:numPr>
         <w:ind w:left="720" w:hanging="360"/>
         <w:rPr/>
@@ -3179,6 +4608,31 @@
           <w:rtl w:val="0"/>
         </w:rPr>
         <w:t xml:space="preserve">In this section, you shall describe any security design in your software system.</w:t>
+      </w:r>
+    </w:p>
+    <w:p>
+      <w:pPr>
+        <w:pageBreakBefore w:val="0"/>
+        <w:ind w:left="720" w:firstLine="0"/>
+        <w:rPr/>
+      </w:pPr>
+      <w:r>
+        <w:rPr>
+          <w:rtl w:val="0"/>
+        </w:rPr>
+      </w:r>
+    </w:p>
+    <w:p>
+      <w:pPr>
+        <w:pageBreakBefore w:val="0"/>
+        <w:ind w:left="720" w:firstLine="0"/>
+        <w:rPr/>
+      </w:pPr>
+      <w:r>
+        <w:rPr>
+          <w:rtl w:val="0"/>
+        </w:rPr>
+        <w:t xml:space="preserve">Within Django we will be using JSON Web Tokens which is built into the framework. This will take care of user authentication. </w:t>
       </w:r>
     </w:p>
     <w:p>
@@ -3189,7 +4643,7 @@
         <w:widowControl w:val="0"/>
         <w:numPr>
           <w:ilvl w:val="0"/>
-          <w:numId w:val="1"/>
+          <w:numId w:val="2"/>
         </w:numPr>
         <w:ind w:left="720" w:hanging="360"/>
         <w:rPr/>
@@ -3214,6 +4668,252 @@
           <w:rtl w:val="0"/>
         </w:rPr>
         <w:t xml:space="preserve">In this section, you shall describe any key algorithms used in your software system, either in terms of pseudocode or flowchart, or sequence diagrams. </w:t>
+      </w:r>
+    </w:p>
+    <w:p>
+      <w:pPr>
+        <w:widowControl w:val="0"/>
+        <w:ind w:left="810" w:firstLine="0"/>
+        <w:rPr>
+          <w:b w:val="1"/>
+        </w:rPr>
+      </w:pPr>
+      <w:r>
+        <w:rPr>
+          <w:rtl w:val="0"/>
+        </w:rPr>
+      </w:r>
+    </w:p>
+    <w:p>
+      <w:pPr>
+        <w:widowControl w:val="0"/>
+        <w:spacing w:after="240" w:lineRule="auto"/>
+        <w:rPr/>
+      </w:pPr>
+      <w:r>
+        <w:rPr>
+          <w:rtl w:val="0"/>
+        </w:rPr>
+        <w:t xml:space="preserve">Algorithm: Survey Creation</w:t>
+      </w:r>
+      <w:r>
+        <w:rPr>
+          <w:rtl w:val="0"/>
+        </w:rPr>
+      </w:r>
+    </w:p>
+    <w:p>
+      <w:pPr>
+        <w:widowControl w:val="0"/>
+        <w:numPr>
+          <w:ilvl w:val="0"/>
+          <w:numId w:val="2"/>
+        </w:numPr>
+        <w:spacing w:after="0" w:afterAutospacing="0" w:before="240" w:lineRule="auto"/>
+        <w:ind w:left="720" w:hanging="360"/>
+        <w:rPr/>
+      </w:pPr>
+      <w:r>
+        <w:rPr>
+          <w:rtl w:val="0"/>
+        </w:rPr>
+        <w:t xml:space="preserve">Facilitator Input:</w:t>
+      </w:r>
+    </w:p>
+    <w:p>
+      <w:pPr>
+        <w:widowControl w:val="0"/>
+        <w:numPr>
+          <w:ilvl w:val="1"/>
+          <w:numId w:val="2"/>
+        </w:numPr>
+        <w:spacing w:after="0" w:afterAutospacing="0" w:before="0" w:beforeAutospacing="0" w:lineRule="auto"/>
+        <w:ind w:left="1440" w:hanging="360"/>
+      </w:pPr>
+      <w:r>
+        <w:rPr>
+          <w:rtl w:val="0"/>
+        </w:rPr>
+        <w:t xml:space="preserve">Facilitator</w:t>
+      </w:r>
+      <w:r>
+        <w:rPr>
+          <w:rtl w:val="0"/>
+        </w:rPr>
+        <w:t xml:space="preserve"> provides the survey title and description.</w:t>
+      </w:r>
+    </w:p>
+    <w:p>
+      <w:pPr>
+        <w:widowControl w:val="0"/>
+        <w:numPr>
+          <w:ilvl w:val="1"/>
+          <w:numId w:val="2"/>
+        </w:numPr>
+        <w:spacing w:after="0" w:afterAutospacing="0" w:before="0" w:beforeAutospacing="0" w:lineRule="auto"/>
+        <w:ind w:left="1440" w:hanging="360"/>
+      </w:pPr>
+      <w:r>
+        <w:rPr>
+          <w:rtl w:val="0"/>
+        </w:rPr>
+        <w:t xml:space="preserve">Facilitator</w:t>
+      </w:r>
+      <w:r>
+        <w:rPr>
+          <w:rtl w:val="0"/>
+        </w:rPr>
+        <w:t xml:space="preserve"> provides a list of questions, each with text and choice type.</w:t>
+      </w:r>
+    </w:p>
+    <w:p>
+      <w:pPr>
+        <w:widowControl w:val="0"/>
+        <w:numPr>
+          <w:ilvl w:val="0"/>
+          <w:numId w:val="2"/>
+        </w:numPr>
+        <w:spacing w:after="0" w:afterAutospacing="0" w:before="0" w:beforeAutospacing="0" w:lineRule="auto"/>
+        <w:ind w:left="720" w:hanging="360"/>
+        <w:rPr/>
+      </w:pPr>
+      <w:r>
+        <w:rPr>
+          <w:rtl w:val="0"/>
+        </w:rPr>
+        <w:t xml:space="preserve">Survey Creation:</w:t>
+      </w:r>
+    </w:p>
+    <w:p>
+      <w:pPr>
+        <w:widowControl w:val="0"/>
+        <w:numPr>
+          <w:ilvl w:val="1"/>
+          <w:numId w:val="2"/>
+        </w:numPr>
+        <w:spacing w:after="0" w:afterAutospacing="0" w:before="0" w:beforeAutospacing="0" w:lineRule="auto"/>
+        <w:ind w:left="1440" w:hanging="360"/>
+      </w:pPr>
+      <w:r>
+        <w:rPr>
+          <w:rtl w:val="0"/>
+        </w:rPr>
+        <w:t xml:space="preserve">Create a new survey instance with the given title and description.</w:t>
+      </w:r>
+    </w:p>
+    <w:p>
+      <w:pPr>
+        <w:widowControl w:val="0"/>
+        <w:numPr>
+          <w:ilvl w:val="1"/>
+          <w:numId w:val="2"/>
+        </w:numPr>
+        <w:spacing w:after="0" w:afterAutospacing="0" w:before="0" w:beforeAutospacing="0" w:lineRule="auto"/>
+        <w:ind w:left="1440" w:hanging="360"/>
+      </w:pPr>
+      <w:r>
+        <w:rPr>
+          <w:rtl w:val="0"/>
+        </w:rPr>
+        <w:t xml:space="preserve">Save the survey instance to the database.</w:t>
+      </w:r>
+    </w:p>
+    <w:p>
+      <w:pPr>
+        <w:widowControl w:val="0"/>
+        <w:numPr>
+          <w:ilvl w:val="0"/>
+          <w:numId w:val="2"/>
+        </w:numPr>
+        <w:spacing w:after="0" w:afterAutospacing="0" w:before="0" w:beforeAutospacing="0" w:lineRule="auto"/>
+        <w:ind w:left="720" w:hanging="360"/>
+        <w:rPr/>
+      </w:pPr>
+      <w:r>
+        <w:rPr>
+          <w:rtl w:val="0"/>
+        </w:rPr>
+        <w:t xml:space="preserve">Question Assignment:</w:t>
+      </w:r>
+    </w:p>
+    <w:p>
+      <w:pPr>
+        <w:widowControl w:val="0"/>
+        <w:numPr>
+          <w:ilvl w:val="1"/>
+          <w:numId w:val="2"/>
+        </w:numPr>
+        <w:spacing w:after="0" w:afterAutospacing="0" w:before="0" w:beforeAutospacing="0" w:lineRule="auto"/>
+        <w:ind w:left="1440" w:hanging="360"/>
+      </w:pPr>
+      <w:r>
+        <w:rPr>
+          <w:rtl w:val="0"/>
+        </w:rPr>
+        <w:t xml:space="preserve">For each question provided by the user:</w:t>
+      </w:r>
+    </w:p>
+    <w:p>
+      <w:pPr>
+        <w:widowControl w:val="0"/>
+        <w:numPr>
+          <w:ilvl w:val="2"/>
+          <w:numId w:val="2"/>
+        </w:numPr>
+        <w:spacing w:after="0" w:afterAutospacing="0" w:before="0" w:beforeAutospacing="0" w:lineRule="auto"/>
+        <w:ind w:left="2160" w:hanging="360"/>
+      </w:pPr>
+      <w:r>
+        <w:rPr>
+          <w:rtl w:val="0"/>
+        </w:rPr>
+        <w:t xml:space="preserve">Create a new question instance with the given text and choice type.</w:t>
+      </w:r>
+    </w:p>
+    <w:p>
+      <w:pPr>
+        <w:widowControl w:val="0"/>
+        <w:numPr>
+          <w:ilvl w:val="2"/>
+          <w:numId w:val="2"/>
+        </w:numPr>
+        <w:spacing w:after="0" w:afterAutospacing="0" w:before="0" w:beforeAutospacing="0" w:lineRule="auto"/>
+        <w:ind w:left="2160" w:hanging="360"/>
+      </w:pPr>
+      <w:r>
+        <w:rPr>
+          <w:rtl w:val="0"/>
+        </w:rPr>
+        <w:t xml:space="preserve">Assign the question to the created survey.</w:t>
+      </w:r>
+    </w:p>
+    <w:p>
+      <w:pPr>
+        <w:widowControl w:val="0"/>
+        <w:numPr>
+          <w:ilvl w:val="2"/>
+          <w:numId w:val="2"/>
+        </w:numPr>
+        <w:spacing w:after="240" w:before="0" w:beforeAutospacing="0" w:lineRule="auto"/>
+        <w:ind w:left="2160" w:hanging="360"/>
+      </w:pPr>
+      <w:r>
+        <w:rPr>
+          <w:rtl w:val="0"/>
+        </w:rPr>
+        <w:t xml:space="preserve">Save the question instance to the database.</w:t>
+      </w:r>
+    </w:p>
+    <w:p>
+      <w:pPr>
+        <w:widowControl w:val="0"/>
+        <w:ind w:left="810" w:firstLine="0"/>
+        <w:rPr/>
+      </w:pPr>
+      <w:r>
+        <w:rPr>
+          <w:rtl w:val="0"/>
+        </w:rPr>
       </w:r>
     </w:p>
     <w:p>
@@ -3225,7 +4925,7 @@
         <w:widowControl w:val="0"/>
         <w:numPr>
           <w:ilvl w:val="0"/>
-          <w:numId w:val="1"/>
+          <w:numId w:val="2"/>
         </w:numPr>
         <w:pBdr>
           <w:top w:space="0" w:sz="0" w:val="nil"/>
@@ -3280,6 +4980,53 @@
     </w:p>
     <w:p>
       <w:pPr>
+        <w:keepNext w:val="0"/>
+        <w:keepLines w:val="0"/>
+        <w:pageBreakBefore w:val="0"/>
+        <w:widowControl w:val="0"/>
+        <w:pBdr>
+          <w:top w:space="0" w:sz="0" w:val="nil"/>
+          <w:left w:space="0" w:sz="0" w:val="nil"/>
+          <w:bottom w:space="0" w:sz="0" w:val="nil"/>
+          <w:right w:space="0" w:sz="0" w:val="nil"/>
+          <w:between w:space="0" w:sz="0" w:val="nil"/>
+        </w:pBdr>
+        <w:shd w:fill="auto" w:val="clear"/>
+        <w:ind w:left="720" w:firstLine="0"/>
+        <w:rPr/>
+      </w:pPr>
+      <w:r>
+        <w:rPr>
+          <w:rtl w:val="0"/>
+        </w:rPr>
+      </w:r>
+    </w:p>
+    <w:p>
+      <w:pPr>
+        <w:keepNext w:val="0"/>
+        <w:keepLines w:val="0"/>
+        <w:pageBreakBefore w:val="0"/>
+        <w:widowControl w:val="0"/>
+        <w:pBdr>
+          <w:top w:space="0" w:sz="0" w:val="nil"/>
+          <w:left w:space="0" w:sz="0" w:val="nil"/>
+          <w:bottom w:space="0" w:sz="0" w:val="nil"/>
+          <w:right w:space="0" w:sz="0" w:val="nil"/>
+          <w:between w:space="0" w:sz="0" w:val="nil"/>
+        </w:pBdr>
+        <w:shd w:fill="auto" w:val="clear"/>
+        <w:ind w:left="720" w:firstLine="0"/>
+        <w:rPr/>
+      </w:pPr>
+      <w:r>
+        <w:rPr>
+          <w:rtl w:val="0"/>
+        </w:rPr>
+        <w:t xml:space="preserve">The big design pattern that we will be using is the OO composite design pattern. The idea is we can easily create questions within a survey. This is nice since we will want single instances of the same type of question and will add other attributes to them. </w:t>
+      </w:r>
+    </w:p>
+    <w:p>
+      <w:pPr>
         <w:pStyle w:val="Heading1"/>
         <w:keepNext w:val="0"/>
         <w:keepLines w:val="0"/>
@@ -3287,7 +5034,7 @@
         <w:widowControl w:val="0"/>
         <w:numPr>
           <w:ilvl w:val="0"/>
-          <w:numId w:val="1"/>
+          <w:numId w:val="2"/>
         </w:numPr>
         <w:pBdr>
           <w:top w:space="0" w:sz="0" w:val="nil"/>
@@ -3336,7 +5083,7 @@
         <w:widowControl w:val="0"/>
         <w:numPr>
           <w:ilvl w:val="0"/>
-          <w:numId w:val="1"/>
+          <w:numId w:val="2"/>
         </w:numPr>
         <w:pBdr>
           <w:top w:space="0" w:sz="0" w:val="nil"/>
@@ -3362,6 +5109,105 @@
         </w:rPr>
         <w:t xml:space="preserve">References</w:t>
       </w:r>
+    </w:p>
+    <w:p>
+      <w:pPr>
+        <w:rPr/>
+      </w:pPr>
+      <w:r>
+        <w:rPr>
+          <w:rtl w:val="0"/>
+        </w:rPr>
+      </w:r>
+    </w:p>
+    <w:p>
+      <w:pPr>
+        <w:numPr>
+          <w:ilvl w:val="0"/>
+          <w:numId w:val="1"/>
+        </w:numPr>
+        <w:ind w:left="720" w:hanging="360"/>
+        <w:rPr>
+          <w:u w:val="none"/>
+        </w:rPr>
+      </w:pPr>
+      <w:r>
+        <w:rPr>
+          <w:rtl w:val="0"/>
+        </w:rPr>
+        <w:t xml:space="preserve">Django Documentation: Official documentation for Django </w:t>
+      </w:r>
+      <w:hyperlink r:id="rId9">
+        <w:r>
+          <w:rPr>
+            <w:color w:val="1155cc"/>
+            <w:u w:val="single"/>
+            <w:rtl w:val="0"/>
+          </w:rPr>
+          <w:t xml:space="preserve">Django Documentation</w:t>
+        </w:r>
+      </w:hyperlink>
+      <w:r>
+        <w:rPr>
+          <w:rtl w:val="0"/>
+        </w:rPr>
+      </w:r>
+    </w:p>
+    <w:p>
+      <w:pPr>
+        <w:numPr>
+          <w:ilvl w:val="0"/>
+          <w:numId w:val="1"/>
+        </w:numPr>
+        <w:ind w:left="720" w:hanging="360"/>
+        <w:rPr>
+          <w:u w:val="none"/>
+        </w:rPr>
+      </w:pPr>
+      <w:r>
+        <w:rPr>
+          <w:rtl w:val="0"/>
+        </w:rPr>
+        <w:t xml:space="preserve">Django REST Framework: Documentation for using Django REST framework for creating APIs </w:t>
+      </w:r>
+      <w:hyperlink r:id="rId10">
+        <w:r>
+          <w:rPr>
+            <w:color w:val="1155cc"/>
+            <w:u w:val="single"/>
+            <w:rtl w:val="0"/>
+          </w:rPr>
+          <w:t xml:space="preserve">DRF Documentation</w:t>
+        </w:r>
+      </w:hyperlink>
+      <w:r>
+        <w:rPr>
+          <w:rtl w:val="0"/>
+        </w:rPr>
+      </w:r>
+    </w:p>
+    <w:p>
+      <w:pPr>
+        <w:numPr>
+          <w:ilvl w:val="0"/>
+          <w:numId w:val="1"/>
+        </w:numPr>
+        <w:ind w:left="720" w:hanging="360"/>
+        <w:rPr>
+          <w:u w:val="none"/>
+        </w:rPr>
+      </w:pPr>
+      <w:r>
+        <w:rPr>
+          <w:rtl w:val="0"/>
+        </w:rPr>
+        <w:t xml:space="preserve">JSON Web Tokens (JWT): Documentation on JWT, an open standard for securely transmitting information. Available at: JWT Documentation</w:t>
+      </w:r>
+    </w:p>
+    <w:p>
+      <w:pPr>
+        <w:rPr/>
+      </w:pPr>
       <w:r>
         <w:rPr>
           <w:rtl w:val="0"/>
@@ -3400,7 +5246,7 @@
         <w:widowControl w:val="0"/>
         <w:numPr>
           <w:ilvl w:val="0"/>
-          <w:numId w:val="1"/>
+          <w:numId w:val="2"/>
         </w:numPr>
         <w:pBdr>
           <w:top w:space="0" w:sz="0" w:val="nil"/>
@@ -3438,6 +5284,10 @@
         <w:keepLines w:val="0"/>
         <w:pageBreakBefore w:val="0"/>
         <w:widowControl w:val="0"/>
+        <w:numPr>
+          <w:ilvl w:val="0"/>
+          <w:numId w:val="2"/>
+        </w:numPr>
         <w:pBdr>
           <w:top w:space="0" w:sz="0" w:val="nil"/>
           <w:left w:space="0" w:sz="0" w:val="nil"/>
@@ -3446,17 +5296,171 @@
           <w:between w:space="0" w:sz="0" w:val="nil"/>
         </w:pBdr>
         <w:shd w:fill="auto" w:val="clear"/>
-        <w:rPr/>
-      </w:pPr>
-      <w:r>
-        <w:rPr>
-          <w:rtl w:val="0"/>
-        </w:rPr>
-        <w:t xml:space="preserve">            </w:t>
+        <w:ind w:left="720" w:hanging="360"/>
+        <w:rPr/>
+      </w:pPr>
+      <w:r>
+        <w:rPr>
+          <w:rtl w:val="0"/>
+        </w:rPr>
+        <w:t xml:space="preserve"> Algorithm: A step-by-step procedure for calculations, data processing, and automated reasoning tasks.</w:t>
+      </w:r>
+    </w:p>
+    <w:p>
+      <w:pPr>
+        <w:widowControl w:val="0"/>
+        <w:numPr>
+          <w:ilvl w:val="0"/>
+          <w:numId w:val="2"/>
+        </w:numPr>
+        <w:ind w:left="720" w:hanging="360"/>
+        <w:rPr/>
+      </w:pPr>
+      <w:r>
+        <w:rPr>
+          <w:rtl w:val="0"/>
+        </w:rPr>
+        <w:t xml:space="preserve">API (Application Programming Interface): A set of functions and protocols for building and interacting with software applications.</w:t>
+      </w:r>
+    </w:p>
+    <w:p>
+      <w:pPr>
+        <w:widowControl w:val="0"/>
+        <w:numPr>
+          <w:ilvl w:val="0"/>
+          <w:numId w:val="2"/>
+        </w:numPr>
+        <w:ind w:left="720" w:hanging="360"/>
+        <w:rPr/>
+      </w:pPr>
+      <w:r>
+        <w:rPr>
+          <w:rtl w:val="0"/>
+        </w:rPr>
+        <w:t xml:space="preserve">Authentication: The process of verifying the identity of a user or process.</w:t>
+      </w:r>
+    </w:p>
+    <w:p>
+      <w:pPr>
+        <w:widowControl w:val="0"/>
+        <w:numPr>
+          <w:ilvl w:val="0"/>
+          <w:numId w:val="2"/>
+        </w:numPr>
+        <w:ind w:left="720" w:hanging="360"/>
+        <w:rPr/>
+      </w:pPr>
+      <w:r>
+        <w:rPr>
+          <w:rtl w:val="0"/>
+        </w:rPr>
+        <w:t xml:space="preserve">Authorization: The process of verifying what a user is allowed to do.</w:t>
+      </w:r>
+    </w:p>
+    <w:p>
+      <w:pPr>
+        <w:widowControl w:val="0"/>
+        <w:numPr>
+          <w:ilvl w:val="0"/>
+          <w:numId w:val="2"/>
+        </w:numPr>
+        <w:ind w:left="720" w:hanging="360"/>
+        <w:rPr/>
+      </w:pPr>
+      <w:r>
+        <w:rPr>
+          <w:rtl w:val="0"/>
+        </w:rPr>
+        <w:t xml:space="preserve">Django: A high-level Python web framework that encourages rapid development and clean, pragmatic design.</w:t>
+      </w:r>
+    </w:p>
+    <w:p>
+      <w:pPr>
+        <w:widowControl w:val="0"/>
+        <w:numPr>
+          <w:ilvl w:val="0"/>
+          <w:numId w:val="2"/>
+        </w:numPr>
+        <w:ind w:left="720" w:hanging="360"/>
+        <w:rPr/>
+      </w:pPr>
+      <w:r>
+        <w:rPr>
+          <w:rtl w:val="0"/>
+        </w:rPr>
+        <w:t xml:space="preserve">JWT (JSON Web Token): A compact, URL-safe means of representing claims to be transferred between two parties.</w:t>
+      </w:r>
+    </w:p>
+    <w:p>
+      <w:pPr>
+        <w:widowControl w:val="0"/>
+        <w:numPr>
+          <w:ilvl w:val="0"/>
+          <w:numId w:val="2"/>
+        </w:numPr>
+        <w:ind w:left="720" w:hanging="360"/>
+        <w:rPr/>
+      </w:pPr>
+      <w:r>
+        <w:rPr>
+          <w:rtl w:val="0"/>
+        </w:rPr>
+        <w:t xml:space="preserve">REST (Representational State Transfer): An architectural style for designing networked applications.</w:t>
+      </w:r>
+    </w:p>
+    <w:p>
+      <w:pPr>
+        <w:widowControl w:val="0"/>
+        <w:numPr>
+          <w:ilvl w:val="0"/>
+          <w:numId w:val="2"/>
+        </w:numPr>
+        <w:ind w:left="720" w:hanging="360"/>
+        <w:rPr/>
+      </w:pPr>
+      <w:r>
+        <w:rPr>
+          <w:rtl w:val="0"/>
+        </w:rPr>
+        <w:t xml:space="preserve">Token: A piece of data that represents the right to perform some operation.</w:t>
+      </w:r>
+    </w:p>
+    <w:p>
+      <w:pPr>
+        <w:widowControl w:val="0"/>
+        <w:ind w:left="0" w:firstLine="0"/>
+        <w:rPr/>
+      </w:pPr>
+      <w:r>
+        <w:rPr>
+          <w:rtl w:val="0"/>
+        </w:rPr>
+      </w:r>
+    </w:p>
+    <w:p>
+      <w:pPr>
+        <w:keepNext w:val="0"/>
+        <w:keepLines w:val="0"/>
+        <w:pageBreakBefore w:val="0"/>
+        <w:widowControl w:val="0"/>
+        <w:pBdr>
+          <w:top w:space="0" w:sz="0" w:val="nil"/>
+          <w:left w:space="0" w:sz="0" w:val="nil"/>
+          <w:bottom w:space="0" w:sz="0" w:val="nil"/>
+          <w:right w:space="0" w:sz="0" w:val="nil"/>
+          <w:between w:space="0" w:sz="0" w:val="nil"/>
+        </w:pBdr>
+        <w:shd w:fill="auto" w:val="clear"/>
+        <w:rPr/>
+      </w:pPr>
+      <w:r>
+        <w:rPr>
+          <w:rtl w:val="0"/>
+        </w:rPr>
       </w:r>
     </w:p>
     <w:sectPr>
-      <w:headerReference r:id="rId8" w:type="default"/>
+      <w:headerReference r:id="rId11" w:type="default"/>
       <w:pgSz w:h="15840" w:w="12240" w:orient="portrait"/>
       <w:pgMar w:bottom="1440" w:top="1440" w:left="1440" w:right="1440" w:header="0" w:footer="720"/>
       <w:pgNumType w:start="1"/>
@@ -3611,8 +5615,121 @@
       </w:rPr>
     </w:lvl>
   </w:abstractNum>
+  <w:abstractNum w:abstractNumId="2">
+    <w:lvl w:ilvl="0">
+      <w:start w:val="1"/>
+      <w:numFmt w:val="bullet"/>
+      <w:lvlText w:val="●"/>
+      <w:lvlJc w:val="left"/>
+      <w:pPr>
+        <w:ind w:left="720" w:hanging="360"/>
+      </w:pPr>
+      <w:rPr>
+        <w:u w:val="none"/>
+      </w:rPr>
+    </w:lvl>
+    <w:lvl w:ilvl="1">
+      <w:start w:val="1"/>
+      <w:numFmt w:val="bullet"/>
+      <w:lvlText w:val="○"/>
+      <w:lvlJc w:val="left"/>
+      <w:pPr>
+        <w:ind w:left="1440" w:hanging="360"/>
+      </w:pPr>
+      <w:rPr>
+        <w:u w:val="none"/>
+      </w:rPr>
+    </w:lvl>
+    <w:lvl w:ilvl="2">
+      <w:start w:val="1"/>
+      <w:numFmt w:val="bullet"/>
+      <w:lvlText w:val="■"/>
+      <w:lvlJc w:val="left"/>
+      <w:pPr>
+        <w:ind w:left="2160" w:hanging="360"/>
+      </w:pPr>
+      <w:rPr>
+        <w:u w:val="none"/>
+      </w:rPr>
+    </w:lvl>
+    <w:lvl w:ilvl="3">
+      <w:start w:val="1"/>
+      <w:numFmt w:val="bullet"/>
+      <w:lvlText w:val="●"/>
+      <w:lvlJc w:val="left"/>
+      <w:pPr>
+        <w:ind w:left="2880" w:hanging="360"/>
+      </w:pPr>
+      <w:rPr>
+        <w:u w:val="none"/>
+      </w:rPr>
+    </w:lvl>
+    <w:lvl w:ilvl="4">
+      <w:start w:val="1"/>
+      <w:numFmt w:val="bullet"/>
+      <w:lvlText w:val="○"/>
+      <w:lvlJc w:val="left"/>
+      <w:pPr>
+        <w:ind w:left="3600" w:hanging="360"/>
+      </w:pPr>
+      <w:rPr>
+        <w:u w:val="none"/>
+      </w:rPr>
+    </w:lvl>
+    <w:lvl w:ilvl="5">
+      <w:start w:val="1"/>
+      <w:numFmt w:val="bullet"/>
+      <w:lvlText w:val="■"/>
+      <w:lvlJc w:val="left"/>
+      <w:pPr>
+        <w:ind w:left="4320" w:hanging="360"/>
+      </w:pPr>
+      <w:rPr>
+        <w:u w:val="none"/>
+      </w:rPr>
+    </w:lvl>
+    <w:lvl w:ilvl="6">
+      <w:start w:val="1"/>
+      <w:numFmt w:val="bullet"/>
+      <w:lvlText w:val="●"/>
+      <w:lvlJc w:val="left"/>
+      <w:pPr>
+        <w:ind w:left="5040" w:hanging="360"/>
+      </w:pPr>
+      <w:rPr>
+        <w:u w:val="none"/>
+      </w:rPr>
+    </w:lvl>
+    <w:lvl w:ilvl="7">
+      <w:start w:val="1"/>
+      <w:numFmt w:val="bullet"/>
+      <w:lvlText w:val="○"/>
+      <w:lvlJc w:val="left"/>
+      <w:pPr>
+        <w:ind w:left="5760" w:hanging="360"/>
+      </w:pPr>
+      <w:rPr>
+        <w:u w:val="none"/>
+      </w:rPr>
+    </w:lvl>
+    <w:lvl w:ilvl="8">
+      <w:start w:val="1"/>
+      <w:numFmt w:val="bullet"/>
+      <w:lvlText w:val="■"/>
+      <w:lvlJc w:val="left"/>
+      <w:pPr>
+        <w:ind w:left="6480" w:hanging="360"/>
+      </w:pPr>
+      <w:rPr>
+        <w:u w:val="none"/>
+      </w:rPr>
+    </w:lvl>
+  </w:abstractNum>
   <w:num w:numId="1">
     <w:abstractNumId w:val="1"/>
+  </w:num>
+  <w:num w:numId="2">
+    <w:abstractNumId w:val="2"/>
   </w:num>
 </w:numbering>
 </file>

</xml_diff>